<commit_message>
update az deployment doc
</commit_message>
<xml_diff>
--- a/SYSARCH2 deploying to azure.docx
+++ b/SYSARCH2 deploying to azure.docx
@@ -231,11 +231,9 @@
       <w:r>
         <w:t xml:space="preserve">Began investigating alternative solutions, considering using Azure cli or a Bicep </w:t>
       </w:r>
-      <w:proofErr w:type="spellStart"/>
-      <w:r>
-        <w:t>tempalte</w:t>
-      </w:r>
-      <w:proofErr w:type="spellEnd"/>
+      <w:r>
+        <w:t>template</w:t>
+      </w:r>
       <w:r>
         <w:t xml:space="preserve"> to deploy the site</w:t>
       </w:r>

</xml_diff>